<commit_message>
over all power for design
</commit_message>
<xml_diff>
--- a/doc/PowerAnalysis.docx
+++ b/doc/PowerAnalysis.docx
@@ -4125,6 +4125,49 @@
             </w:rPr>
             <m:t>=</m:t>
           </m:r>
+          <m:r>
+            <w:rPr>
+              <w:rFonts w:ascii="Cambria Math" w:hAnsi="Cambria Math"/>
+              <w:lang w:val="en-US"/>
+            </w:rPr>
+            <m:t>(1+</m:t>
+          </m:r>
+          <m:f>
+            <m:fPr>
+              <m:ctrlPr>
+                <w:rPr>
+                  <w:rFonts w:ascii="Cambria Math" w:hAnsi="Cambria Math"/>
+                  <w:i/>
+                  <w:lang w:val="en-US"/>
+                </w:rPr>
+              </m:ctrlPr>
+            </m:fPr>
+            <m:num>
+              <m:r>
+                <w:rPr>
+                  <w:rFonts w:ascii="Cambria Math" w:hAnsi="Cambria Math"/>
+                  <w:lang w:val="en-US"/>
+                </w:rPr>
+                <m:t>1</m:t>
+              </m:r>
+            </m:num>
+            <m:den>
+              <m:r>
+                <w:rPr>
+                  <w:rFonts w:ascii="Cambria Math" w:hAnsi="Cambria Math"/>
+                  <w:lang w:val="en-US"/>
+                </w:rPr>
+                <m:t>κ</m:t>
+              </m:r>
+            </m:den>
+          </m:f>
+          <m:r>
+            <w:rPr>
+              <w:rFonts w:ascii="Cambria Math" w:hAnsi="Cambria Math"/>
+              <w:lang w:val="en-US"/>
+            </w:rPr>
+            <m:t>)</m:t>
+          </m:r>
           <m:f>
             <m:fPr>
               <m:ctrlPr>
@@ -4478,7 +4521,15 @@
                 <w:highlight w:val="yellow"/>
                 <w:lang w:val="en-US"/>
               </w:rPr>
-              <m:t>cs</m:t>
+              <m:t>c</m:t>
+            </m:r>
+            <m:r>
+              <w:rPr>
+                <w:rFonts w:ascii="Cambria Math" w:hAnsi="Cambria Math"/>
+                <w:highlight w:val="yellow"/>
+                <w:lang w:val="en-US"/>
+              </w:rPr>
+              <m:t>l</m:t>
             </m:r>
           </m:sub>
         </m:sSub>
@@ -4552,7 +4603,7 @@
     <w:p>
       <w:pPr>
         <w:rPr>
-          <w:rFonts w:ascii="Courier" w:hAnsi="Courier" w:cs="Courier" w:hint="eastAsia"/>
+          <w:rFonts w:ascii="Courier" w:hAnsi="Courier" w:cs="Courier"/>
           <w:sz w:val="20"/>
           <w:szCs w:val="20"/>
           <w:highlight w:val="lightGray"/>
@@ -4573,7 +4624,7 @@
     <w:p>
       <w:pPr>
         <w:rPr>
-          <w:rFonts w:ascii="Courier" w:hAnsi="Courier" w:cs="Courier" w:hint="eastAsia"/>
+          <w:rFonts w:ascii="Courier" w:hAnsi="Courier" w:cs="Courier"/>
           <w:sz w:val="20"/>
           <w:szCs w:val="20"/>
           <w:highlight w:val="lightGray"/>
@@ -4626,7 +4677,7 @@
     <w:p>
       <w:pPr>
         <w:rPr>
-          <w:rFonts w:eastAsia="Times New Roman" w:cs="Times New Roman" w:hint="eastAsia"/>
+          <w:rFonts w:eastAsia="Times New Roman" w:cs="Times New Roman"/>
           <w:sz w:val="20"/>
           <w:szCs w:val="20"/>
           <w:highlight w:val="lightGray"/>
@@ -4648,7 +4699,7 @@
     <w:p>
       <w:pPr>
         <w:rPr>
-          <w:rFonts w:eastAsia="Times New Roman" w:cs="Times New Roman" w:hint="eastAsia"/>
+          <w:rFonts w:eastAsia="Times New Roman" w:cs="Times New Roman"/>
           <w:sz w:val="20"/>
           <w:szCs w:val="20"/>
           <w:highlight w:val="lightGray"/>
@@ -4659,7 +4710,7 @@
     <w:p>
       <w:pPr>
         <w:rPr>
-          <w:rFonts w:eastAsia="Times New Roman" w:cs="Times New Roman" w:hint="eastAsia"/>
+          <w:rFonts w:eastAsia="Times New Roman" w:cs="Times New Roman"/>
           <w:sz w:val="20"/>
           <w:szCs w:val="20"/>
           <w:highlight w:val="lightGray"/>
@@ -4850,7 +4901,7 @@
     <w:p>
       <w:pPr>
         <w:rPr>
-          <w:rFonts w:ascii="Courier" w:hAnsi="Courier" w:cs="Courier" w:hint="eastAsia"/>
+          <w:rFonts w:ascii="Courier" w:hAnsi="Courier" w:cs="Courier"/>
           <w:sz w:val="20"/>
           <w:szCs w:val="20"/>
           <w:highlight w:val="lightGray"/>
@@ -4903,7 +4954,7 @@
     <w:p>
       <w:pPr>
         <w:rPr>
-          <w:rFonts w:ascii="Courier" w:hAnsi="Courier" w:cs="Courier" w:hint="eastAsia"/>
+          <w:rFonts w:ascii="Courier" w:hAnsi="Courier" w:cs="Courier"/>
           <w:sz w:val="20"/>
           <w:szCs w:val="20"/>
           <w:highlight w:val="lightGray"/>
@@ -5075,12 +5126,1783 @@
     </w:p>
     <w:p>
       <w:pPr>
+        <w:rPr>
+          <w:rFonts w:ascii="Courier" w:hAnsi="Courier" w:cs="Courier"/>
+          <w:sz w:val="20"/>
+          <w:szCs w:val="20"/>
+          <w:lang w:val="en-US" w:eastAsia="zh-CN"/>
+        </w:rPr>
+      </w:pPr>
+    </w:p>
+    <w:p>
+      <w:pPr>
+        <w:rPr>
+          <w:rFonts w:ascii="Courier" w:hAnsi="Courier" w:cs="Courier"/>
+          <w:sz w:val="20"/>
+          <w:szCs w:val="20"/>
+          <w:lang w:val="en-US" w:eastAsia="zh-CN"/>
+        </w:rPr>
+      </w:pPr>
+    </w:p>
+    <w:p>
+      <w:pPr>
+        <w:jc w:val="center"/>
+        <w:rPr>
+          <w:rFonts w:cs="Times New Roman"/>
+          <w:b/>
+          <w:lang w:val="en-US" w:eastAsia="zh-CN"/>
+        </w:rPr>
+      </w:pPr>
+      <w:r>
+        <w:rPr>
+          <w:rFonts w:cs="Times New Roman"/>
+          <w:b/>
+          <w:lang w:val="en-US" w:eastAsia="zh-CN"/>
+        </w:rPr>
+        <w:t>Realized power for proteomic design</w:t>
+      </w:r>
+    </w:p>
+    <w:p>
+      <w:pPr>
+        <w:rPr>
+          <w:rFonts w:cs="Times New Roman"/>
+          <w:lang w:val="en-US" w:eastAsia="zh-CN"/>
+        </w:rPr>
+      </w:pPr>
+      <w:r>
+        <w:rPr>
+          <w:rFonts w:cs="Times New Roman"/>
+          <w:lang w:val="en-US" w:eastAsia="zh-CN"/>
+        </w:rPr>
+        <w:t>Due to missing data,</w:t>
+      </w:r>
+      <w:r>
+        <w:rPr>
+          <w:rFonts w:cs="Times New Roman"/>
+          <w:lang w:val="en-US" w:eastAsia="zh-CN"/>
+        </w:rPr>
+        <w:t xml:space="preserve"> for a certain protein the observed</w:t>
+      </w:r>
+      <w:r>
+        <w:rPr>
+          <w:rFonts w:cs="Times New Roman"/>
+          <w:lang w:val="en-US" w:eastAsia="zh-CN"/>
+        </w:rPr>
+        <w:t xml:space="preserve"> </w:t>
+      </w:r>
+      <m:oMath>
+        <m:sSub>
+          <m:sSubPr>
+            <m:ctrlPr>
+              <w:rPr>
+                <w:rFonts w:ascii="Cambria Math" w:hAnsi="Cambria Math" w:cs="Times New Roman"/>
+                <w:i/>
+                <w:lang w:val="en-US" w:eastAsia="zh-CN"/>
+              </w:rPr>
+            </m:ctrlPr>
+          </m:sSubPr>
+          <m:e>
+            <m:acc>
+              <m:accPr>
+                <m:chr m:val="̃"/>
+                <m:ctrlPr>
+                  <w:rPr>
+                    <w:rFonts w:ascii="Cambria Math" w:hAnsi="Cambria Math" w:cs="Times New Roman"/>
+                    <w:i/>
+                    <w:lang w:val="en-US" w:eastAsia="zh-CN"/>
+                  </w:rPr>
+                </m:ctrlPr>
+              </m:accPr>
+              <m:e>
+                <m:r>
+                  <w:rPr>
+                    <w:rFonts w:ascii="Cambria Math" w:hAnsi="Cambria Math" w:cs="Times New Roman"/>
+                    <w:lang w:val="en-US" w:eastAsia="zh-CN"/>
+                  </w:rPr>
+                  <m:t>n</m:t>
+                </m:r>
+              </m:e>
+            </m:acc>
+          </m:e>
+          <m:sub>
+            <m:r>
+              <w:rPr>
+                <w:rFonts w:ascii="Cambria Math" w:hAnsi="Cambria Math" w:cs="Times New Roman"/>
+                <w:lang w:val="en-US" w:eastAsia="zh-CN"/>
+              </w:rPr>
+              <m:t>cs</m:t>
+            </m:r>
+          </m:sub>
+        </m:sSub>
+      </m:oMath>
+      <w:r>
+        <w:rPr>
+          <w:rFonts w:cs="Times New Roman"/>
+          <w:lang w:val="en-US" w:eastAsia="zh-CN"/>
+        </w:rPr>
+        <w:t xml:space="preserve"> and </w:t>
+      </w:r>
+      <m:oMath>
+        <m:sSub>
+          <m:sSubPr>
+            <m:ctrlPr>
+              <w:rPr>
+                <w:rFonts w:ascii="Cambria Math" w:hAnsi="Cambria Math" w:cs="Times New Roman"/>
+                <w:i/>
+                <w:lang w:val="en-US" w:eastAsia="zh-CN"/>
+              </w:rPr>
+            </m:ctrlPr>
+          </m:sSubPr>
+          <m:e>
+            <m:acc>
+              <m:accPr>
+                <m:chr m:val="̃"/>
+                <m:ctrlPr>
+                  <w:rPr>
+                    <w:rFonts w:ascii="Cambria Math" w:hAnsi="Cambria Math" w:cs="Times New Roman"/>
+                    <w:i/>
+                    <w:lang w:val="en-US" w:eastAsia="zh-CN"/>
+                  </w:rPr>
+                </m:ctrlPr>
+              </m:accPr>
+              <m:e>
+                <m:r>
+                  <w:rPr>
+                    <w:rFonts w:ascii="Cambria Math" w:hAnsi="Cambria Math" w:cs="Times New Roman"/>
+                    <w:lang w:val="en-US" w:eastAsia="zh-CN"/>
+                  </w:rPr>
+                  <m:t>n</m:t>
+                </m:r>
+              </m:e>
+            </m:acc>
+          </m:e>
+          <m:sub>
+            <m:r>
+              <w:rPr>
+                <w:rFonts w:ascii="Cambria Math" w:hAnsi="Cambria Math" w:cs="Times New Roman"/>
+                <w:lang w:val="en-US" w:eastAsia="zh-CN"/>
+              </w:rPr>
+              <m:t>cl</m:t>
+            </m:r>
+          </m:sub>
+        </m:sSub>
+      </m:oMath>
+      <w:r>
+        <w:rPr>
+          <w:rFonts w:cs="Times New Roman"/>
+          <w:lang w:val="en-US" w:eastAsia="zh-CN"/>
+        </w:rPr>
+        <w:t xml:space="preserve"> may be smaller than the real number?</w:t>
+      </w:r>
+    </w:p>
+    <w:p>
+      <w:pPr>
+        <w:rPr>
+          <w:rFonts w:cs="Times New Roman"/>
+          <w:lang w:val="en-US" w:eastAsia="zh-CN"/>
+        </w:rPr>
+      </w:pPr>
+      <w:r>
+        <w:rPr>
+          <w:rFonts w:cs="Times New Roman"/>
+          <w:lang w:val="en-US" w:eastAsia="zh-CN"/>
+        </w:rPr>
+        <w:t>S</w:t>
+      </w:r>
+      <w:r>
+        <w:rPr>
+          <w:rFonts w:cs="Times New Roman"/>
+          <w:lang w:val="en-US" w:eastAsia="zh-CN"/>
+        </w:rPr>
+        <w:t>o, the actual NCP is reduced</w:t>
+      </w:r>
+    </w:p>
+    <w:p>
+      <w:pPr>
+        <w:rPr>
+          <w:rFonts w:cs="Times New Roman" w:hint="eastAsia"/>
+          <w:lang w:val="en-US" w:eastAsia="zh-CN"/>
+        </w:rPr>
+      </w:pPr>
+      <m:oMathPara>
+        <m:oMath>
+          <m:acc>
+            <m:accPr>
+              <m:chr m:val="̃"/>
+              <m:ctrlPr>
+                <w:rPr>
+                  <w:rFonts w:ascii="Cambria Math" w:hAnsi="Cambria Math" w:cs="Times New Roman"/>
+                  <w:i/>
+                  <w:lang w:val="en-US" w:eastAsia="zh-CN"/>
+                </w:rPr>
+              </m:ctrlPr>
+            </m:accPr>
+            <m:e>
+              <m:r>
+                <w:rPr>
+                  <w:rFonts w:ascii="Cambria Math" w:hAnsi="Cambria Math" w:cs="Times New Roman"/>
+                  <w:lang w:val="en-US" w:eastAsia="zh-CN"/>
+                </w:rPr>
+                <m:t>NCP</m:t>
+              </m:r>
+            </m:e>
+          </m:acc>
+          <m:r>
+            <w:rPr>
+              <w:rFonts w:ascii="Cambria Math" w:hAnsi="Cambria Math" w:cs="Times New Roman"/>
+              <w:lang w:val="en-US" w:eastAsia="zh-CN"/>
+            </w:rPr>
+            <m:t>=</m:t>
+          </m:r>
+          <m:f>
+            <m:fPr>
+              <m:ctrlPr>
+                <w:rPr>
+                  <w:rFonts w:ascii="Cambria Math" w:hAnsi="Cambria Math" w:cs="Times New Roman"/>
+                  <w:i/>
+                  <w:lang w:val="en-US" w:eastAsia="zh-CN"/>
+                </w:rPr>
+              </m:ctrlPr>
+            </m:fPr>
+            <m:num>
+              <m:sSup>
+                <m:sSupPr>
+                  <m:ctrlPr>
+                    <w:rPr>
+                      <w:rFonts w:ascii="Cambria Math" w:hAnsi="Cambria Math" w:cs="Times New Roman"/>
+                      <w:i/>
+                      <w:lang w:val="en-US" w:eastAsia="zh-CN"/>
+                    </w:rPr>
+                  </m:ctrlPr>
+                </m:sSupPr>
+                <m:e>
+                  <m:d>
+                    <m:dPr>
+                      <m:ctrlPr>
+                        <w:rPr>
+                          <w:rFonts w:ascii="Cambria Math" w:hAnsi="Cambria Math" w:cs="Times New Roman"/>
+                          <w:i/>
+                          <w:lang w:val="en-US" w:eastAsia="zh-CN"/>
+                        </w:rPr>
+                      </m:ctrlPr>
+                    </m:dPr>
+                    <m:e>
+                      <m:r>
+                        <w:rPr>
+                          <w:rFonts w:ascii="Cambria Math" w:hAnsi="Cambria Math" w:cs="Times New Roman"/>
+                          <w:lang w:val="en-US" w:eastAsia="zh-CN"/>
+                        </w:rPr>
+                        <m:t>μ-</m:t>
+                      </m:r>
+                      <m:sSub>
+                        <m:sSubPr>
+                          <m:ctrlPr>
+                            <w:rPr>
+                              <w:rFonts w:ascii="Cambria Math" w:hAnsi="Cambria Math" w:cs="Times New Roman"/>
+                              <w:i/>
+                              <w:lang w:val="en-US" w:eastAsia="zh-CN"/>
+                            </w:rPr>
+                          </m:ctrlPr>
+                        </m:sSubPr>
+                        <m:e>
+                          <m:r>
+                            <w:rPr>
+                              <w:rFonts w:ascii="Cambria Math" w:hAnsi="Cambria Math" w:cs="Times New Roman"/>
+                              <w:lang w:val="en-US" w:eastAsia="zh-CN"/>
+                            </w:rPr>
+                            <m:t>μ</m:t>
+                          </m:r>
+                        </m:e>
+                        <m:sub>
+                          <m:r>
+                            <w:rPr>
+                              <w:rFonts w:ascii="Cambria Math" w:hAnsi="Cambria Math" w:cs="Times New Roman"/>
+                              <w:lang w:val="en-US" w:eastAsia="zh-CN"/>
+                            </w:rPr>
+                            <m:t>0</m:t>
+                          </m:r>
+                        </m:sub>
+                      </m:sSub>
+                    </m:e>
+                  </m:d>
+                </m:e>
+                <m:sup>
+                  <m:r>
+                    <w:rPr>
+                      <w:rFonts w:ascii="Cambria Math" w:hAnsi="Cambria Math" w:cs="Times New Roman"/>
+                      <w:lang w:val="en-US" w:eastAsia="zh-CN"/>
+                    </w:rPr>
+                    <m:t>2</m:t>
+                  </m:r>
+                </m:sup>
+              </m:sSup>
+            </m:num>
+            <m:den>
+              <m:sSup>
+                <m:sSupPr>
+                  <m:ctrlPr>
+                    <w:rPr>
+                      <w:rFonts w:ascii="Cambria Math" w:hAnsi="Cambria Math" w:cs="Times New Roman"/>
+                      <w:i/>
+                      <w:lang w:val="en-US" w:eastAsia="zh-CN"/>
+                    </w:rPr>
+                  </m:ctrlPr>
+                </m:sSupPr>
+                <m:e>
+                  <m:r>
+                    <w:rPr>
+                      <w:rFonts w:ascii="Cambria Math" w:hAnsi="Cambria Math" w:cs="Times New Roman"/>
+                      <w:lang w:val="en-US" w:eastAsia="zh-CN"/>
+                    </w:rPr>
+                    <m:t>σ</m:t>
+                  </m:r>
+                </m:e>
+                <m:sup>
+                  <m:r>
+                    <w:rPr>
+                      <w:rFonts w:ascii="Cambria Math" w:hAnsi="Cambria Math" w:cs="Times New Roman"/>
+                      <w:lang w:val="en-US" w:eastAsia="zh-CN"/>
+                    </w:rPr>
+                    <m:t>2</m:t>
+                  </m:r>
+                </m:sup>
+              </m:sSup>
+            </m:den>
+          </m:f>
+          <m:f>
+            <m:fPr>
+              <m:ctrlPr>
+                <w:rPr>
+                  <w:rFonts w:ascii="Cambria Math" w:hAnsi="Cambria Math" w:cs="Times New Roman"/>
+                  <w:i/>
+                  <w:lang w:val="en-US" w:eastAsia="zh-CN"/>
+                </w:rPr>
+              </m:ctrlPr>
+            </m:fPr>
+            <m:num>
+              <m:r>
+                <w:rPr>
+                  <w:rFonts w:ascii="Cambria Math" w:hAnsi="Cambria Math" w:cs="Times New Roman"/>
+                  <w:lang w:val="en-US" w:eastAsia="zh-CN"/>
+                </w:rPr>
+                <m:t>(</m:t>
+              </m:r>
+              <m:sSub>
+                <m:sSubPr>
+                  <m:ctrlPr>
+                    <w:rPr>
+                      <w:rFonts w:ascii="Cambria Math" w:hAnsi="Cambria Math" w:cs="Times New Roman"/>
+                      <w:i/>
+                      <w:lang w:val="en-US" w:eastAsia="zh-CN"/>
+                    </w:rPr>
+                  </m:ctrlPr>
+                </m:sSubPr>
+                <m:e>
+                  <m:acc>
+                    <m:accPr>
+                      <m:chr m:val="̃"/>
+                      <m:ctrlPr>
+                        <w:rPr>
+                          <w:rFonts w:ascii="Cambria Math" w:hAnsi="Cambria Math" w:cs="Times New Roman"/>
+                          <w:i/>
+                          <w:lang w:val="en-US" w:eastAsia="zh-CN"/>
+                        </w:rPr>
+                      </m:ctrlPr>
+                    </m:accPr>
+                    <m:e>
+                      <m:r>
+                        <w:rPr>
+                          <w:rFonts w:ascii="Cambria Math" w:hAnsi="Cambria Math" w:cs="Times New Roman"/>
+                          <w:lang w:val="en-US" w:eastAsia="zh-CN"/>
+                        </w:rPr>
+                        <m:t>n</m:t>
+                      </m:r>
+                    </m:e>
+                  </m:acc>
+                </m:e>
+                <m:sub>
+                  <m:r>
+                    <w:rPr>
+                      <w:rFonts w:ascii="Cambria Math" w:hAnsi="Cambria Math" w:cs="Times New Roman"/>
+                      <w:lang w:val="en-US" w:eastAsia="zh-CN"/>
+                    </w:rPr>
+                    <m:t>cs</m:t>
+                  </m:r>
+                </m:sub>
+              </m:sSub>
+              <m:sSub>
+                <m:sSubPr>
+                  <m:ctrlPr>
+                    <w:rPr>
+                      <w:rFonts w:ascii="Cambria Math" w:hAnsi="Cambria Math" w:cs="Times New Roman"/>
+                      <w:i/>
+                      <w:lang w:val="en-US" w:eastAsia="zh-CN"/>
+                    </w:rPr>
+                  </m:ctrlPr>
+                </m:sSubPr>
+                <m:e>
+                  <m:acc>
+                    <m:accPr>
+                      <m:chr m:val="̃"/>
+                      <m:ctrlPr>
+                        <w:rPr>
+                          <w:rFonts w:ascii="Cambria Math" w:hAnsi="Cambria Math" w:cs="Times New Roman"/>
+                          <w:i/>
+                          <w:lang w:val="en-US" w:eastAsia="zh-CN"/>
+                        </w:rPr>
+                      </m:ctrlPr>
+                    </m:accPr>
+                    <m:e>
+                      <m:r>
+                        <w:rPr>
+                          <w:rFonts w:ascii="Cambria Math" w:hAnsi="Cambria Math" w:cs="Times New Roman"/>
+                          <w:lang w:val="en-US" w:eastAsia="zh-CN"/>
+                        </w:rPr>
+                        <m:t>n</m:t>
+                      </m:r>
+                    </m:e>
+                  </m:acc>
+                </m:e>
+                <m:sub>
+                  <m:r>
+                    <w:rPr>
+                      <w:rFonts w:ascii="Cambria Math" w:hAnsi="Cambria Math" w:cs="Times New Roman"/>
+                      <w:lang w:val="en-US" w:eastAsia="zh-CN"/>
+                    </w:rPr>
+                    <m:t>cl</m:t>
+                  </m:r>
+                </m:sub>
+              </m:sSub>
+              <m:r>
+                <w:rPr>
+                  <w:rFonts w:ascii="Cambria Math" w:hAnsi="Cambria Math" w:cs="Times New Roman"/>
+                  <w:lang w:val="en-US" w:eastAsia="zh-CN"/>
+                </w:rPr>
+                <m:t>)</m:t>
+              </m:r>
+            </m:num>
+            <m:den>
+              <m:sSub>
+                <m:sSubPr>
+                  <m:ctrlPr>
+                    <w:rPr>
+                      <w:rFonts w:ascii="Cambria Math" w:hAnsi="Cambria Math" w:cs="Times New Roman"/>
+                      <w:i/>
+                      <w:lang w:val="en-US" w:eastAsia="zh-CN"/>
+                    </w:rPr>
+                  </m:ctrlPr>
+                </m:sSubPr>
+                <m:e>
+                  <m:acc>
+                    <m:accPr>
+                      <m:chr m:val="̃"/>
+                      <m:ctrlPr>
+                        <w:rPr>
+                          <w:rFonts w:ascii="Cambria Math" w:hAnsi="Cambria Math" w:cs="Times New Roman"/>
+                          <w:i/>
+                          <w:lang w:val="en-US" w:eastAsia="zh-CN"/>
+                        </w:rPr>
+                      </m:ctrlPr>
+                    </m:accPr>
+                    <m:e>
+                      <m:r>
+                        <w:rPr>
+                          <w:rFonts w:ascii="Cambria Math" w:hAnsi="Cambria Math" w:cs="Times New Roman"/>
+                          <w:lang w:val="en-US" w:eastAsia="zh-CN"/>
+                        </w:rPr>
+                        <m:t>n</m:t>
+                      </m:r>
+                    </m:e>
+                  </m:acc>
+                </m:e>
+                <m:sub>
+                  <m:r>
+                    <w:rPr>
+                      <w:rFonts w:ascii="Cambria Math" w:hAnsi="Cambria Math" w:cs="Times New Roman"/>
+                      <w:lang w:val="en-US" w:eastAsia="zh-CN"/>
+                    </w:rPr>
+                    <m:t>cl</m:t>
+                  </m:r>
+                </m:sub>
+              </m:sSub>
+              <m:r>
+                <w:rPr>
+                  <w:rFonts w:ascii="Cambria Math" w:hAnsi="Cambria Math" w:cs="Times New Roman"/>
+                  <w:lang w:val="en-US" w:eastAsia="zh-CN"/>
+                </w:rPr>
+                <m:t>+</m:t>
+              </m:r>
+              <m:sSub>
+                <m:sSubPr>
+                  <m:ctrlPr>
+                    <w:rPr>
+                      <w:rFonts w:ascii="Cambria Math" w:hAnsi="Cambria Math" w:cs="Times New Roman"/>
+                      <w:i/>
+                      <w:lang w:val="en-US" w:eastAsia="zh-CN"/>
+                    </w:rPr>
+                  </m:ctrlPr>
+                </m:sSubPr>
+                <m:e>
+                  <m:acc>
+                    <m:accPr>
+                      <m:chr m:val="̃"/>
+                      <m:ctrlPr>
+                        <w:rPr>
+                          <w:rFonts w:ascii="Cambria Math" w:hAnsi="Cambria Math" w:cs="Times New Roman"/>
+                          <w:i/>
+                          <w:lang w:val="en-US" w:eastAsia="zh-CN"/>
+                        </w:rPr>
+                      </m:ctrlPr>
+                    </m:accPr>
+                    <m:e>
+                      <m:r>
+                        <w:rPr>
+                          <w:rFonts w:ascii="Cambria Math" w:hAnsi="Cambria Math" w:cs="Times New Roman"/>
+                          <w:lang w:val="en-US" w:eastAsia="zh-CN"/>
+                        </w:rPr>
+                        <m:t>n</m:t>
+                      </m:r>
+                    </m:e>
+                  </m:acc>
+                </m:e>
+                <m:sub>
+                  <m:r>
+                    <w:rPr>
+                      <w:rFonts w:ascii="Cambria Math" w:hAnsi="Cambria Math" w:cs="Times New Roman"/>
+                      <w:lang w:val="en-US" w:eastAsia="zh-CN"/>
+                    </w:rPr>
+                    <m:t>cs</m:t>
+                  </m:r>
+                </m:sub>
+              </m:sSub>
+            </m:den>
+          </m:f>
+        </m:oMath>
+      </m:oMathPara>
+    </w:p>
+    <w:p>
+      <w:pPr>
+        <w:rPr>
+          <w:rFonts w:cs="Times New Roman" w:hint="eastAsia"/>
+          <w:lang w:val="en-US" w:eastAsia="zh-CN"/>
+        </w:rPr>
+      </w:pPr>
+    </w:p>
+    <w:p>
+      <w:pPr>
+        <w:rPr>
+          <w:rFonts w:cs="Times New Roman"/>
+          <w:lang w:val="en-US" w:eastAsia="zh-CN"/>
+        </w:rPr>
+      </w:pPr>
+      <w:r>
+        <w:rPr>
+          <w:rFonts w:cs="Times New Roman"/>
+          <w:lang w:val="en-US" w:eastAsia="zh-CN"/>
+        </w:rPr>
+        <w:t xml:space="preserve">We can define </w:t>
+      </w:r>
+      <w:r>
+        <w:rPr>
+          <w:rFonts w:cs="Times New Roman"/>
+          <w:lang w:val="en-US" w:eastAsia="zh-CN"/>
+        </w:rPr>
+        <w:t>consequently define the overall power for the study as</w:t>
+      </w:r>
+    </w:p>
+    <w:p>
+      <w:pPr>
+        <w:rPr>
+          <w:rFonts w:cs="Times New Roman"/>
+          <w:lang w:val="en-US" w:eastAsia="zh-CN"/>
+        </w:rPr>
+      </w:pPr>
+      <m:oMathPara>
+        <m:oMath>
+          <m:r>
+            <w:rPr>
+              <w:rFonts w:ascii="Cambria Math" w:hAnsi="Cambria Math" w:cs="Times New Roman"/>
+              <w:lang w:val="en-US" w:eastAsia="zh-CN"/>
+            </w:rPr>
+            <m:t>powe</m:t>
+          </m:r>
+          <m:sSub>
+            <m:sSubPr>
+              <m:ctrlPr>
+                <w:rPr>
+                  <w:rFonts w:ascii="Cambria Math" w:hAnsi="Cambria Math" w:cs="Times New Roman"/>
+                  <w:i/>
+                  <w:lang w:val="en-US" w:eastAsia="zh-CN"/>
+                </w:rPr>
+              </m:ctrlPr>
+            </m:sSubPr>
+            <m:e>
+              <m:r>
+                <w:rPr>
+                  <w:rFonts w:ascii="Cambria Math" w:hAnsi="Cambria Math" w:cs="Times New Roman"/>
+                  <w:lang w:val="en-US" w:eastAsia="zh-CN"/>
+                </w:rPr>
+                <m:t>r</m:t>
+              </m:r>
+            </m:e>
+            <m:sub>
+              <m:r>
+                <w:rPr>
+                  <w:rFonts w:ascii="Cambria Math" w:hAnsi="Cambria Math" w:cs="Times New Roman"/>
+                  <w:lang w:val="en-US" w:eastAsia="zh-CN"/>
+                </w:rPr>
+                <m:t>ave</m:t>
+              </m:r>
+            </m:sub>
+          </m:sSub>
+          <m:r>
+            <w:rPr>
+              <w:rFonts w:ascii="Cambria Math" w:hAnsi="Cambria Math" w:cs="Times New Roman"/>
+              <w:lang w:val="en-US" w:eastAsia="zh-CN"/>
+            </w:rPr>
+            <m:t>=</m:t>
+          </m:r>
+          <m:f>
+            <m:fPr>
+              <m:ctrlPr>
+                <w:rPr>
+                  <w:rFonts w:ascii="Cambria Math" w:hAnsi="Cambria Math" w:cs="Times New Roman"/>
+                  <w:i/>
+                  <w:lang w:val="en-US" w:eastAsia="zh-CN"/>
+                </w:rPr>
+              </m:ctrlPr>
+            </m:fPr>
+            <m:num>
+              <m:r>
+                <w:rPr>
+                  <w:rFonts w:ascii="Cambria Math" w:hAnsi="Cambria Math" w:cs="Times New Roman"/>
+                  <w:lang w:val="en-US" w:eastAsia="zh-CN"/>
+                </w:rPr>
+                <m:t>1</m:t>
+              </m:r>
+            </m:num>
+            <m:den>
+              <m:r>
+                <w:rPr>
+                  <w:rFonts w:ascii="Cambria Math" w:hAnsi="Cambria Math" w:cs="Times New Roman"/>
+                  <w:lang w:val="en-US" w:eastAsia="zh-CN"/>
+                </w:rPr>
+                <m:t>m</m:t>
+              </m:r>
+            </m:den>
+          </m:f>
+          <m:nary>
+            <m:naryPr>
+              <m:chr m:val="∑"/>
+              <m:limLoc m:val="undOvr"/>
+              <m:ctrlPr>
+                <w:rPr>
+                  <w:rFonts w:ascii="Cambria Math" w:hAnsi="Cambria Math" w:cs="Times New Roman"/>
+                  <w:i/>
+                  <w:lang w:val="en-US" w:eastAsia="zh-CN"/>
+                </w:rPr>
+              </m:ctrlPr>
+            </m:naryPr>
+            <m:sub>
+              <m:r>
+                <w:rPr>
+                  <w:rFonts w:ascii="Cambria Math" w:hAnsi="Cambria Math" w:cs="Times New Roman"/>
+                  <w:lang w:val="en-US" w:eastAsia="zh-CN"/>
+                </w:rPr>
+                <m:t>i=1</m:t>
+              </m:r>
+            </m:sub>
+            <m:sup>
+              <m:r>
+                <w:rPr>
+                  <w:rFonts w:ascii="Cambria Math" w:hAnsi="Cambria Math" w:cs="Times New Roman"/>
+                  <w:lang w:val="en-US" w:eastAsia="zh-CN"/>
+                </w:rPr>
+                <m:t>m</m:t>
+              </m:r>
+            </m:sup>
+            <m:e>
+              <m:sSubSup>
+                <m:sSubSupPr>
+                  <m:ctrlPr>
+                    <w:rPr>
+                      <w:rFonts w:ascii="Cambria Math" w:hAnsi="Cambria Math" w:cs="Times New Roman"/>
+                      <w:i/>
+                      <w:lang w:val="en-US" w:eastAsia="zh-CN"/>
+                    </w:rPr>
+                  </m:ctrlPr>
+                </m:sSubSupPr>
+                <m:e>
+                  <m:r>
+                    <w:rPr>
+                      <w:rFonts w:ascii="Cambria Math" w:hAnsi="Cambria Math" w:cs="Times New Roman"/>
+                      <w:lang w:val="en-US" w:eastAsia="zh-CN"/>
+                    </w:rPr>
+                    <m:t>χ</m:t>
+                  </m:r>
+                </m:e>
+                <m:sub>
+                  <m:r>
+                    <w:rPr>
+                      <w:rFonts w:ascii="Cambria Math" w:hAnsi="Cambria Math" w:cs="Times New Roman"/>
+                      <w:lang w:val="en-US" w:eastAsia="zh-CN"/>
+                    </w:rPr>
+                    <m:t>1|</m:t>
+                  </m:r>
+                  <m:acc>
+                    <m:accPr>
+                      <m:chr m:val="̃"/>
+                      <m:ctrlPr>
+                        <w:rPr>
+                          <w:rFonts w:ascii="Cambria Math" w:hAnsi="Cambria Math" w:cs="Times New Roman"/>
+                          <w:i/>
+                          <w:lang w:val="en-US" w:eastAsia="zh-CN"/>
+                        </w:rPr>
+                      </m:ctrlPr>
+                    </m:accPr>
+                    <m:e>
+                      <m:r>
+                        <w:rPr>
+                          <w:rFonts w:ascii="Cambria Math" w:hAnsi="Cambria Math" w:cs="Times New Roman"/>
+                          <w:lang w:val="en-US" w:eastAsia="zh-CN"/>
+                        </w:rPr>
+                        <m:t>NCP</m:t>
+                      </m:r>
+                    </m:e>
+                  </m:acc>
+                </m:sub>
+                <m:sup>
+                  <m:r>
+                    <w:rPr>
+                      <w:rFonts w:ascii="Cambria Math" w:hAnsi="Cambria Math" w:cs="Times New Roman"/>
+                      <w:lang w:val="en-US" w:eastAsia="zh-CN"/>
+                    </w:rPr>
+                    <m:t>2</m:t>
+                  </m:r>
+                </m:sup>
+              </m:sSubSup>
+            </m:e>
+          </m:nary>
+          <m:r>
+            <w:rPr>
+              <w:rFonts w:ascii="Cambria Math" w:hAnsi="Cambria Math" w:cs="Times New Roman"/>
+              <w:lang w:val="en-US" w:eastAsia="zh-CN"/>
+            </w:rPr>
+            <m:t>&gt;</m:t>
+          </m:r>
+          <m:sSubSup>
+            <m:sSubSupPr>
+              <m:ctrlPr>
+                <w:rPr>
+                  <w:rFonts w:ascii="Cambria Math" w:hAnsi="Cambria Math" w:cs="Times New Roman"/>
+                  <w:i/>
+                  <w:lang w:val="en-US" w:eastAsia="zh-CN"/>
+                </w:rPr>
+              </m:ctrlPr>
+            </m:sSubSupPr>
+            <m:e>
+              <m:r>
+                <w:rPr>
+                  <w:rFonts w:ascii="Cambria Math" w:hAnsi="Cambria Math" w:cs="Times New Roman"/>
+                  <w:lang w:val="en-US" w:eastAsia="zh-CN"/>
+                </w:rPr>
+                <m:t>χ</m:t>
+              </m:r>
+            </m:e>
+            <m:sub>
+              <m:r>
+                <w:rPr>
+                  <w:rFonts w:ascii="Cambria Math" w:hAnsi="Cambria Math" w:cs="Times New Roman"/>
+                  <w:lang w:val="en-US" w:eastAsia="zh-CN"/>
+                </w:rPr>
+                <m:t>1,p=</m:t>
+              </m:r>
+              <m:f>
+                <m:fPr>
+                  <m:ctrlPr>
+                    <w:rPr>
+                      <w:rFonts w:ascii="Cambria Math" w:hAnsi="Cambria Math" w:cs="Times New Roman"/>
+                      <w:i/>
+                      <w:lang w:val="en-US" w:eastAsia="zh-CN"/>
+                    </w:rPr>
+                  </m:ctrlPr>
+                </m:fPr>
+                <m:num>
+                  <m:r>
+                    <w:rPr>
+                      <w:rFonts w:ascii="Cambria Math" w:hAnsi="Cambria Math" w:cs="Times New Roman"/>
+                      <w:lang w:val="en-US" w:eastAsia="zh-CN"/>
+                    </w:rPr>
+                    <m:t>α</m:t>
+                  </m:r>
+                </m:num>
+                <m:den>
+                  <m:r>
+                    <w:rPr>
+                      <w:rFonts w:ascii="Cambria Math" w:hAnsi="Cambria Math" w:cs="Times New Roman"/>
+                      <w:lang w:val="en-US" w:eastAsia="zh-CN"/>
+                    </w:rPr>
+                    <m:t>m</m:t>
+                  </m:r>
+                </m:den>
+              </m:f>
+            </m:sub>
+            <m:sup>
+              <m:r>
+                <w:rPr>
+                  <w:rFonts w:ascii="Cambria Math" w:hAnsi="Cambria Math" w:cs="Times New Roman"/>
+                  <w:lang w:val="en-US" w:eastAsia="zh-CN"/>
+                </w:rPr>
+                <m:t>2</m:t>
+              </m:r>
+            </m:sup>
+          </m:sSubSup>
+        </m:oMath>
+      </m:oMathPara>
+    </w:p>
+    <w:p>
+      <w:pPr>
+        <w:rPr>
+          <w:rFonts w:cs="Times New Roman"/>
+          <w:lang w:val="en-US" w:eastAsia="zh-CN"/>
+        </w:rPr>
+      </w:pPr>
+    </w:p>
+    <w:p>
+      <w:pPr>
+        <w:rPr>
+          <w:rFonts w:ascii="Courier" w:hAnsi="Courier" w:cs="Times New Roman"/>
+          <w:sz w:val="20"/>
+          <w:szCs w:val="20"/>
+          <w:highlight w:val="lightGray"/>
+          <w:lang w:val="en-US" w:eastAsia="zh-CN"/>
+        </w:rPr>
+      </w:pPr>
+      <w:r>
+        <w:rPr>
+          <w:rFonts w:ascii="Courier" w:hAnsi="Courier" w:cs="Times New Roman"/>
+          <w:sz w:val="20"/>
+          <w:szCs w:val="20"/>
+          <w:highlight w:val="lightGray"/>
+          <w:lang w:val="en-US" w:eastAsia="zh-CN"/>
+        </w:rPr>
+        <w:t>m=2000 #number of proteins observed</w:t>
+      </w:r>
+    </w:p>
+    <w:p>
+      <w:pPr>
+        <w:rPr>
+          <w:rFonts w:ascii="Courier" w:hAnsi="Courier" w:cs="Times New Roman"/>
+          <w:sz w:val="20"/>
+          <w:szCs w:val="20"/>
+          <w:highlight w:val="lightGray"/>
+          <w:lang w:val="en-US" w:eastAsia="zh-CN"/>
+        </w:rPr>
+      </w:pPr>
+      <w:r>
+        <w:rPr>
+          <w:rFonts w:ascii="Courier" w:hAnsi="Courier" w:cs="Times New Roman"/>
+          <w:sz w:val="20"/>
+          <w:szCs w:val="20"/>
+          <w:highlight w:val="lightGray"/>
+          <w:lang w:val="en-US" w:eastAsia="zh-CN"/>
+        </w:rPr>
+        <w:t>kappa=1 # even sample size</w:t>
+      </w:r>
+    </w:p>
+    <w:p>
+      <w:pPr>
+        <w:rPr>
+          <w:rFonts w:ascii="Courier" w:hAnsi="Courier" w:cs="Times New Roman"/>
+          <w:sz w:val="20"/>
+          <w:szCs w:val="20"/>
+          <w:highlight w:val="lightGray"/>
+          <w:lang w:val="en-US" w:eastAsia="zh-CN"/>
+        </w:rPr>
+      </w:pPr>
+    </w:p>
+    <w:p>
+      <w:pPr>
+        <w:rPr>
+          <w:rFonts w:ascii="Courier" w:hAnsi="Courier" w:cs="Times New Roman"/>
+          <w:sz w:val="20"/>
+          <w:szCs w:val="20"/>
+          <w:highlight w:val="lightGray"/>
+          <w:lang w:val="en-US" w:eastAsia="zh-CN"/>
+        </w:rPr>
+      </w:pPr>
+      <w:r>
+        <w:rPr>
+          <w:rFonts w:ascii="Courier" w:hAnsi="Courier" w:cs="Times New Roman"/>
+          <w:sz w:val="20"/>
+          <w:szCs w:val="20"/>
+          <w:highlight w:val="lightGray"/>
+          <w:lang w:val="en-US" w:eastAsia="zh-CN"/>
+        </w:rPr>
+        <w:t>alpha=0.05/m</w:t>
+      </w:r>
+    </w:p>
+    <w:p>
+      <w:pPr>
+        <w:rPr>
+          <w:rFonts w:ascii="Courier" w:hAnsi="Courier" w:cs="Times New Roman"/>
+          <w:sz w:val="20"/>
+          <w:szCs w:val="20"/>
+          <w:highlight w:val="lightGray"/>
+          <w:lang w:val="en-US" w:eastAsia="zh-CN"/>
+        </w:rPr>
+      </w:pPr>
+      <w:r>
+        <w:rPr>
+          <w:rFonts w:ascii="Courier" w:hAnsi="Courier" w:cs="Times New Roman"/>
+          <w:sz w:val="20"/>
+          <w:szCs w:val="20"/>
+          <w:highlight w:val="lightGray"/>
+          <w:lang w:val="en-US" w:eastAsia="zh-CN"/>
+        </w:rPr>
+        <w:t>beta=0.20</w:t>
+      </w:r>
+    </w:p>
+    <w:p>
+      <w:pPr>
+        <w:rPr>
+          <w:rFonts w:ascii="Courier" w:hAnsi="Courier" w:cs="Times New Roman"/>
+          <w:sz w:val="20"/>
+          <w:szCs w:val="20"/>
+          <w:highlight w:val="lightGray"/>
+          <w:lang w:val="en-US" w:eastAsia="zh-CN"/>
+        </w:rPr>
+      </w:pPr>
+      <w:r>
+        <w:rPr>
+          <w:rFonts w:ascii="Courier" w:hAnsi="Courier" w:cs="Times New Roman"/>
+          <w:sz w:val="20"/>
+          <w:szCs w:val="20"/>
+          <w:highlight w:val="lightGray"/>
+          <w:lang w:val="en-US" w:eastAsia="zh-CN"/>
+        </w:rPr>
+        <w:t>SP=1000</w:t>
+      </w:r>
+    </w:p>
+    <w:p>
+      <w:pPr>
+        <w:rPr>
+          <w:rFonts w:ascii="Courier" w:hAnsi="Courier" w:cs="Times New Roman"/>
+          <w:sz w:val="20"/>
+          <w:szCs w:val="20"/>
+          <w:highlight w:val="lightGray"/>
+          <w:lang w:val="en-US" w:eastAsia="zh-CN"/>
+        </w:rPr>
+      </w:pPr>
+    </w:p>
+    <w:p>
+      <w:pPr>
+        <w:rPr>
+          <w:rFonts w:ascii="Courier" w:hAnsi="Courier" w:cs="Times New Roman"/>
+          <w:sz w:val="20"/>
+          <w:szCs w:val="20"/>
+          <w:highlight w:val="lightGray"/>
+          <w:lang w:val="en-US" w:eastAsia="zh-CN"/>
+        </w:rPr>
+      </w:pPr>
+      <w:proofErr w:type="spellStart"/>
+      <w:r>
+        <w:rPr>
+          <w:rFonts w:ascii="Courier" w:hAnsi="Courier" w:cs="Times New Roman"/>
+          <w:sz w:val="20"/>
+          <w:szCs w:val="20"/>
+          <w:highlight w:val="lightGray"/>
+          <w:lang w:val="en-US" w:eastAsia="zh-CN"/>
+        </w:rPr>
+        <w:t>Pvec</w:t>
+      </w:r>
+      <w:proofErr w:type="spellEnd"/>
+      <w:r>
+        <w:rPr>
+          <w:rFonts w:ascii="Courier" w:hAnsi="Courier" w:cs="Times New Roman"/>
+          <w:sz w:val="20"/>
+          <w:szCs w:val="20"/>
+          <w:highlight w:val="lightGray"/>
+          <w:lang w:val="en-US" w:eastAsia="zh-CN"/>
+        </w:rPr>
+        <w:t>=array(0, dim=m)</w:t>
+      </w:r>
+    </w:p>
+    <w:p>
+      <w:pPr>
+        <w:rPr>
+          <w:rFonts w:ascii="Courier" w:hAnsi="Courier" w:cs="Times New Roman"/>
+          <w:sz w:val="20"/>
+          <w:szCs w:val="20"/>
+          <w:highlight w:val="lightGray"/>
+          <w:lang w:val="en-US" w:eastAsia="zh-CN"/>
+        </w:rPr>
+      </w:pPr>
+      <w:r>
+        <w:rPr>
+          <w:rFonts w:ascii="Courier" w:hAnsi="Courier" w:cs="Times New Roman"/>
+          <w:sz w:val="20"/>
+          <w:szCs w:val="20"/>
+          <w:highlight w:val="lightGray"/>
+          <w:lang w:val="en-US" w:eastAsia="zh-CN"/>
+        </w:rPr>
+        <w:t>for(</w:t>
+      </w:r>
+      <w:proofErr w:type="spellStart"/>
+      <w:r>
+        <w:rPr>
+          <w:rFonts w:ascii="Courier" w:hAnsi="Courier" w:cs="Times New Roman"/>
+          <w:sz w:val="20"/>
+          <w:szCs w:val="20"/>
+          <w:highlight w:val="lightGray"/>
+          <w:lang w:val="en-US" w:eastAsia="zh-CN"/>
+        </w:rPr>
+        <w:t>i</w:t>
+      </w:r>
+      <w:proofErr w:type="spellEnd"/>
+      <w:r>
+        <w:rPr>
+          <w:rFonts w:ascii="Courier" w:hAnsi="Courier" w:cs="Times New Roman"/>
+          <w:sz w:val="20"/>
+          <w:szCs w:val="20"/>
+          <w:highlight w:val="lightGray"/>
+          <w:lang w:val="en-US" w:eastAsia="zh-CN"/>
+        </w:rPr>
+        <w:t xml:space="preserve"> in 1:m)</w:t>
+      </w:r>
+      <w:r>
+        <w:rPr>
+          <w:rFonts w:ascii="Courier" w:hAnsi="Courier" w:cs="Times New Roman"/>
+          <w:sz w:val="20"/>
+          <w:szCs w:val="20"/>
+          <w:highlight w:val="lightGray"/>
+          <w:lang w:val="en-US" w:eastAsia="zh-CN"/>
+        </w:rPr>
+        <w:t>{</w:t>
+      </w:r>
+    </w:p>
+    <w:p>
+      <w:pPr>
+        <w:rPr>
+          <w:rFonts w:ascii="Courier" w:hAnsi="Courier" w:cs="Times New Roman"/>
+          <w:sz w:val="20"/>
+          <w:szCs w:val="20"/>
+          <w:highlight w:val="lightGray"/>
+          <w:lang w:val="en-US" w:eastAsia="zh-CN"/>
+        </w:rPr>
+      </w:pPr>
+      <w:r>
+        <w:rPr>
+          <w:rFonts w:ascii="Courier" w:hAnsi="Courier" w:cs="Times New Roman"/>
+          <w:sz w:val="20"/>
+          <w:szCs w:val="20"/>
+          <w:highlight w:val="lightGray"/>
+          <w:lang w:val="en-US" w:eastAsia="zh-CN"/>
+        </w:rPr>
+        <w:t xml:space="preserve">  mu=</w:t>
+      </w:r>
+      <w:proofErr w:type="spellStart"/>
+      <w:r>
+        <w:rPr>
+          <w:rFonts w:ascii="Courier" w:hAnsi="Courier" w:cs="Times New Roman"/>
+          <w:sz w:val="20"/>
+          <w:szCs w:val="20"/>
+          <w:highlight w:val="lightGray"/>
+          <w:lang w:val="en-US" w:eastAsia="zh-CN"/>
+        </w:rPr>
+        <w:t>runif</w:t>
+      </w:r>
+      <w:proofErr w:type="spellEnd"/>
+      <w:r>
+        <w:rPr>
+          <w:rFonts w:ascii="Courier" w:hAnsi="Courier" w:cs="Times New Roman"/>
+          <w:sz w:val="20"/>
+          <w:szCs w:val="20"/>
+          <w:highlight w:val="lightGray"/>
+          <w:lang w:val="en-US" w:eastAsia="zh-CN"/>
+        </w:rPr>
+        <w:t>(1, 10, 20)</w:t>
+      </w:r>
+    </w:p>
+    <w:p>
+      <w:pPr>
+        <w:rPr>
+          <w:rFonts w:ascii="Courier" w:hAnsi="Courier" w:cs="Times New Roman"/>
+          <w:sz w:val="20"/>
+          <w:szCs w:val="20"/>
+          <w:highlight w:val="lightGray"/>
+          <w:lang w:val="en-US" w:eastAsia="zh-CN"/>
+        </w:rPr>
+      </w:pPr>
+      <w:r>
+        <w:rPr>
+          <w:rFonts w:ascii="Courier" w:hAnsi="Courier" w:cs="Times New Roman"/>
+          <w:sz w:val="20"/>
+          <w:szCs w:val="20"/>
+          <w:highlight w:val="lightGray"/>
+          <w:lang w:val="en-US" w:eastAsia="zh-CN"/>
+        </w:rPr>
+        <w:t xml:space="preserve">  mu0=</w:t>
+      </w:r>
+      <w:proofErr w:type="spellStart"/>
+      <w:r>
+        <w:rPr>
+          <w:rFonts w:ascii="Courier" w:hAnsi="Courier" w:cs="Times New Roman"/>
+          <w:sz w:val="20"/>
+          <w:szCs w:val="20"/>
+          <w:highlight w:val="lightGray"/>
+          <w:lang w:val="en-US" w:eastAsia="zh-CN"/>
+        </w:rPr>
+        <w:t>mu+rnorm</w:t>
+      </w:r>
+      <w:proofErr w:type="spellEnd"/>
+      <w:r>
+        <w:rPr>
+          <w:rFonts w:ascii="Courier" w:hAnsi="Courier" w:cs="Times New Roman"/>
+          <w:sz w:val="20"/>
+          <w:szCs w:val="20"/>
+          <w:highlight w:val="lightGray"/>
+          <w:lang w:val="en-US" w:eastAsia="zh-CN"/>
+        </w:rPr>
+        <w:t>(1, -0.3)</w:t>
+      </w:r>
+    </w:p>
+    <w:p>
+      <w:pPr>
+        <w:rPr>
+          <w:rFonts w:ascii="Courier" w:hAnsi="Courier" w:cs="Times New Roman"/>
+          <w:sz w:val="20"/>
+          <w:szCs w:val="20"/>
+          <w:highlight w:val="lightGray"/>
+          <w:lang w:val="en-US" w:eastAsia="zh-CN"/>
+        </w:rPr>
+      </w:pPr>
+      <w:r>
+        <w:rPr>
+          <w:rFonts w:ascii="Courier" w:hAnsi="Courier" w:cs="Times New Roman"/>
+          <w:sz w:val="20"/>
+          <w:szCs w:val="20"/>
+          <w:highlight w:val="lightGray"/>
+          <w:lang w:val="en-US" w:eastAsia="zh-CN"/>
+        </w:rPr>
+        <w:t xml:space="preserve">  </w:t>
+      </w:r>
+      <w:proofErr w:type="spellStart"/>
+      <w:r>
+        <w:rPr>
+          <w:rFonts w:ascii="Courier" w:hAnsi="Courier" w:cs="Times New Roman"/>
+          <w:sz w:val="20"/>
+          <w:szCs w:val="20"/>
+          <w:highlight w:val="lightGray"/>
+          <w:lang w:val="en-US" w:eastAsia="zh-CN"/>
+        </w:rPr>
+        <w:t>sd</w:t>
+      </w:r>
+      <w:proofErr w:type="spellEnd"/>
+      <w:r>
+        <w:rPr>
+          <w:rFonts w:ascii="Courier" w:hAnsi="Courier" w:cs="Times New Roman"/>
+          <w:sz w:val="20"/>
+          <w:szCs w:val="20"/>
+          <w:highlight w:val="lightGray"/>
+          <w:lang w:val="en-US" w:eastAsia="zh-CN"/>
+        </w:rPr>
+        <w:t>=0.75</w:t>
+      </w:r>
+      <w:bookmarkStart w:id="0" w:name="_GoBack"/>
+      <w:bookmarkEnd w:id="0"/>
+    </w:p>
+    <w:p>
+      <w:pPr>
+        <w:rPr>
+          <w:rFonts w:ascii="Courier" w:hAnsi="Courier" w:cs="Times New Roman"/>
+          <w:sz w:val="20"/>
+          <w:szCs w:val="20"/>
+          <w:highlight w:val="lightGray"/>
+          <w:lang w:val="en-US" w:eastAsia="zh-CN"/>
+        </w:rPr>
+      </w:pPr>
+    </w:p>
+    <w:p>
+      <w:pPr>
+        <w:rPr>
+          <w:rFonts w:ascii="Courier" w:hAnsi="Courier" w:cs="Times New Roman"/>
+          <w:sz w:val="20"/>
+          <w:szCs w:val="20"/>
+          <w:highlight w:val="lightGray"/>
+          <w:lang w:val="en-US" w:eastAsia="zh-CN"/>
+        </w:rPr>
+      </w:pPr>
+      <w:r>
+        <w:rPr>
+          <w:rFonts w:ascii="Courier" w:hAnsi="Courier" w:cs="Times New Roman"/>
+          <w:sz w:val="20"/>
+          <w:szCs w:val="20"/>
+          <w:highlight w:val="lightGray"/>
+          <w:lang w:val="en-US" w:eastAsia="zh-CN"/>
+        </w:rPr>
+        <w:t xml:space="preserve">  </w:t>
+      </w:r>
+      <w:proofErr w:type="spellStart"/>
+      <w:r>
+        <w:rPr>
+          <w:rFonts w:ascii="Courier" w:hAnsi="Courier" w:cs="Times New Roman"/>
+          <w:sz w:val="20"/>
+          <w:szCs w:val="20"/>
+          <w:highlight w:val="lightGray"/>
+          <w:lang w:val="en-US" w:eastAsia="zh-CN"/>
+        </w:rPr>
+        <w:t>ncl</w:t>
+      </w:r>
+      <w:proofErr w:type="spellEnd"/>
+      <w:r>
+        <w:rPr>
+          <w:rFonts w:ascii="Courier" w:hAnsi="Courier" w:cs="Times New Roman"/>
+          <w:sz w:val="20"/>
+          <w:szCs w:val="20"/>
+          <w:highlight w:val="lightGray"/>
+          <w:lang w:val="en-US" w:eastAsia="zh-CN"/>
+        </w:rPr>
+        <w:t>=(1+1/kappa)*(</w:t>
+      </w:r>
+      <w:proofErr w:type="spellStart"/>
+      <w:r>
+        <w:rPr>
+          <w:rFonts w:ascii="Courier" w:hAnsi="Courier" w:cs="Times New Roman"/>
+          <w:sz w:val="20"/>
+          <w:szCs w:val="20"/>
+          <w:highlight w:val="lightGray"/>
+          <w:lang w:val="en-US" w:eastAsia="zh-CN"/>
+        </w:rPr>
+        <w:t>sd</w:t>
+      </w:r>
+      <w:proofErr w:type="spellEnd"/>
+      <w:r>
+        <w:rPr>
+          <w:rFonts w:ascii="Courier" w:hAnsi="Courier" w:cs="Times New Roman"/>
+          <w:sz w:val="20"/>
+          <w:szCs w:val="20"/>
+          <w:highlight w:val="lightGray"/>
+          <w:lang w:val="en-US" w:eastAsia="zh-CN"/>
+        </w:rPr>
+        <w:t>*(</w:t>
+      </w:r>
+      <w:proofErr w:type="spellStart"/>
+      <w:r>
+        <w:rPr>
+          <w:rFonts w:ascii="Courier" w:hAnsi="Courier" w:cs="Times New Roman"/>
+          <w:sz w:val="20"/>
+          <w:szCs w:val="20"/>
+          <w:highlight w:val="lightGray"/>
+          <w:lang w:val="en-US" w:eastAsia="zh-CN"/>
+        </w:rPr>
+        <w:t>qnorm</w:t>
+      </w:r>
+      <w:proofErr w:type="spellEnd"/>
+      <w:r>
+        <w:rPr>
+          <w:rFonts w:ascii="Courier" w:hAnsi="Courier" w:cs="Times New Roman"/>
+          <w:sz w:val="20"/>
+          <w:szCs w:val="20"/>
+          <w:highlight w:val="lightGray"/>
+          <w:lang w:val="en-US" w:eastAsia="zh-CN"/>
+        </w:rPr>
+        <w:t>(1-alpha/2)+</w:t>
+      </w:r>
+      <w:proofErr w:type="spellStart"/>
+      <w:r>
+        <w:rPr>
+          <w:rFonts w:ascii="Courier" w:hAnsi="Courier" w:cs="Times New Roman"/>
+          <w:sz w:val="20"/>
+          <w:szCs w:val="20"/>
+          <w:highlight w:val="lightGray"/>
+          <w:lang w:val="en-US" w:eastAsia="zh-CN"/>
+        </w:rPr>
+        <w:t>qnorm</w:t>
+      </w:r>
+      <w:proofErr w:type="spellEnd"/>
+      <w:r>
+        <w:rPr>
+          <w:rFonts w:ascii="Courier" w:hAnsi="Courier" w:cs="Times New Roman"/>
+          <w:sz w:val="20"/>
+          <w:szCs w:val="20"/>
+          <w:highlight w:val="lightGray"/>
+          <w:lang w:val="en-US" w:eastAsia="zh-CN"/>
+        </w:rPr>
+        <w:t>(1-beta))/(mu-mu0))^2</w:t>
+      </w:r>
+    </w:p>
+    <w:p>
+      <w:pPr>
+        <w:rPr>
+          <w:rFonts w:ascii="Courier" w:hAnsi="Courier" w:cs="Times New Roman"/>
+          <w:sz w:val="20"/>
+          <w:szCs w:val="20"/>
+          <w:highlight w:val="lightGray"/>
+          <w:lang w:val="en-US" w:eastAsia="zh-CN"/>
+        </w:rPr>
+      </w:pPr>
+      <w:r>
+        <w:rPr>
+          <w:rFonts w:ascii="Courier" w:hAnsi="Courier" w:cs="Times New Roman"/>
+          <w:sz w:val="20"/>
+          <w:szCs w:val="20"/>
+          <w:highlight w:val="lightGray"/>
+          <w:lang w:val="en-US" w:eastAsia="zh-CN"/>
+        </w:rPr>
+        <w:t xml:space="preserve">  ceiling(</w:t>
+      </w:r>
+      <w:proofErr w:type="spellStart"/>
+      <w:r>
+        <w:rPr>
+          <w:rFonts w:ascii="Courier" w:hAnsi="Courier" w:cs="Times New Roman"/>
+          <w:sz w:val="20"/>
+          <w:szCs w:val="20"/>
+          <w:highlight w:val="lightGray"/>
+          <w:lang w:val="en-US" w:eastAsia="zh-CN"/>
+        </w:rPr>
+        <w:t>ncl</w:t>
+      </w:r>
+      <w:proofErr w:type="spellEnd"/>
+      <w:r>
+        <w:rPr>
+          <w:rFonts w:ascii="Courier" w:hAnsi="Courier" w:cs="Times New Roman"/>
+          <w:sz w:val="20"/>
+          <w:szCs w:val="20"/>
+          <w:highlight w:val="lightGray"/>
+          <w:lang w:val="en-US" w:eastAsia="zh-CN"/>
+        </w:rPr>
+        <w:t>)# 32</w:t>
+      </w:r>
+    </w:p>
+    <w:p>
+      <w:pPr>
+        <w:rPr>
+          <w:rFonts w:ascii="Courier" w:hAnsi="Courier" w:cs="Times New Roman"/>
+          <w:sz w:val="20"/>
+          <w:szCs w:val="20"/>
+          <w:highlight w:val="lightGray"/>
+          <w:lang w:val="en-US" w:eastAsia="zh-CN"/>
+        </w:rPr>
+      </w:pPr>
+    </w:p>
+    <w:p>
+      <w:pPr>
+        <w:rPr>
+          <w:rFonts w:ascii="Courier" w:hAnsi="Courier" w:cs="Times New Roman"/>
+          <w:sz w:val="20"/>
+          <w:szCs w:val="20"/>
+          <w:highlight w:val="lightGray"/>
+          <w:lang w:val="en-US" w:eastAsia="zh-CN"/>
+        </w:rPr>
+      </w:pPr>
+      <w:r>
+        <w:rPr>
+          <w:rFonts w:ascii="Courier" w:hAnsi="Courier" w:cs="Times New Roman"/>
+          <w:sz w:val="20"/>
+          <w:szCs w:val="20"/>
+          <w:highlight w:val="lightGray"/>
+          <w:lang w:val="en-US" w:eastAsia="zh-CN"/>
+        </w:rPr>
+        <w:t xml:space="preserve">  </w:t>
+      </w:r>
+      <w:proofErr w:type="spellStart"/>
+      <w:r>
+        <w:rPr>
+          <w:rFonts w:ascii="Courier" w:hAnsi="Courier" w:cs="Times New Roman"/>
+          <w:sz w:val="20"/>
+          <w:szCs w:val="20"/>
+          <w:highlight w:val="lightGray"/>
+          <w:lang w:val="en-US" w:eastAsia="zh-CN"/>
+        </w:rPr>
+        <w:t>mRate</w:t>
+      </w:r>
+      <w:proofErr w:type="spellEnd"/>
+      <w:r>
+        <w:rPr>
+          <w:rFonts w:ascii="Courier" w:hAnsi="Courier" w:cs="Times New Roman"/>
+          <w:sz w:val="20"/>
+          <w:szCs w:val="20"/>
+          <w:highlight w:val="lightGray"/>
+          <w:lang w:val="en-US" w:eastAsia="zh-CN"/>
+        </w:rPr>
+        <w:t>=(mu-10)/10</w:t>
+      </w:r>
+    </w:p>
+    <w:p>
+      <w:pPr>
+        <w:rPr>
+          <w:rFonts w:ascii="Courier" w:hAnsi="Courier" w:cs="Times New Roman"/>
+          <w:sz w:val="20"/>
+          <w:szCs w:val="20"/>
+          <w:highlight w:val="lightGray"/>
+          <w:lang w:val="en-US" w:eastAsia="zh-CN"/>
+        </w:rPr>
+      </w:pPr>
+      <w:r>
+        <w:rPr>
+          <w:rFonts w:ascii="Courier" w:hAnsi="Courier" w:cs="Times New Roman"/>
+          <w:sz w:val="20"/>
+          <w:szCs w:val="20"/>
+          <w:highlight w:val="lightGray"/>
+          <w:lang w:val="en-US" w:eastAsia="zh-CN"/>
+        </w:rPr>
+        <w:t xml:space="preserve">  NCP=</w:t>
+      </w:r>
+      <w:proofErr w:type="spellStart"/>
+      <w:r>
+        <w:rPr>
+          <w:rFonts w:ascii="Courier" w:hAnsi="Courier" w:cs="Times New Roman"/>
+          <w:sz w:val="20"/>
+          <w:szCs w:val="20"/>
+          <w:highlight w:val="lightGray"/>
+          <w:lang w:val="en-US" w:eastAsia="zh-CN"/>
+        </w:rPr>
+        <w:t>mRate</w:t>
+      </w:r>
+      <w:proofErr w:type="spellEnd"/>
+      <w:r>
+        <w:rPr>
+          <w:rFonts w:ascii="Courier" w:hAnsi="Courier" w:cs="Times New Roman"/>
+          <w:sz w:val="20"/>
+          <w:szCs w:val="20"/>
+          <w:highlight w:val="lightGray"/>
+          <w:lang w:val="en-US" w:eastAsia="zh-CN"/>
+        </w:rPr>
+        <w:t>*(mu-mu0)^2/sd^2*(</w:t>
+      </w:r>
+      <w:proofErr w:type="spellStart"/>
+      <w:r>
+        <w:rPr>
+          <w:rFonts w:ascii="Courier" w:hAnsi="Courier" w:cs="Times New Roman"/>
+          <w:sz w:val="20"/>
+          <w:szCs w:val="20"/>
+          <w:highlight w:val="lightGray"/>
+          <w:lang w:val="en-US" w:eastAsia="zh-CN"/>
+        </w:rPr>
+        <w:t>ncl</w:t>
+      </w:r>
+      <w:proofErr w:type="spellEnd"/>
+      <w:r>
+        <w:rPr>
+          <w:rFonts w:ascii="Courier" w:hAnsi="Courier" w:cs="Times New Roman"/>
+          <w:sz w:val="20"/>
+          <w:szCs w:val="20"/>
+          <w:highlight w:val="lightGray"/>
+          <w:lang w:val="en-US" w:eastAsia="zh-CN"/>
+        </w:rPr>
+        <w:t>*</w:t>
+      </w:r>
+      <w:proofErr w:type="spellStart"/>
+      <w:r>
+        <w:rPr>
+          <w:rFonts w:ascii="Courier" w:hAnsi="Courier" w:cs="Times New Roman"/>
+          <w:sz w:val="20"/>
+          <w:szCs w:val="20"/>
+          <w:highlight w:val="lightGray"/>
+          <w:lang w:val="en-US" w:eastAsia="zh-CN"/>
+        </w:rPr>
+        <w:t>ncl</w:t>
+      </w:r>
+      <w:proofErr w:type="spellEnd"/>
+      <w:r>
+        <w:rPr>
+          <w:rFonts w:ascii="Courier" w:hAnsi="Courier" w:cs="Times New Roman"/>
+          <w:sz w:val="20"/>
+          <w:szCs w:val="20"/>
+          <w:highlight w:val="lightGray"/>
+          <w:lang w:val="en-US" w:eastAsia="zh-CN"/>
+        </w:rPr>
+        <w:t>*kappa)/(</w:t>
+      </w:r>
+      <w:proofErr w:type="spellStart"/>
+      <w:r>
+        <w:rPr>
+          <w:rFonts w:ascii="Courier" w:hAnsi="Courier" w:cs="Times New Roman"/>
+          <w:sz w:val="20"/>
+          <w:szCs w:val="20"/>
+          <w:highlight w:val="lightGray"/>
+          <w:lang w:val="en-US" w:eastAsia="zh-CN"/>
+        </w:rPr>
+        <w:t>ncl+kappa</w:t>
+      </w:r>
+      <w:proofErr w:type="spellEnd"/>
+      <w:r>
+        <w:rPr>
+          <w:rFonts w:ascii="Courier" w:hAnsi="Courier" w:cs="Times New Roman"/>
+          <w:sz w:val="20"/>
+          <w:szCs w:val="20"/>
+          <w:highlight w:val="lightGray"/>
+          <w:lang w:val="en-US" w:eastAsia="zh-CN"/>
+        </w:rPr>
+        <w:t>*</w:t>
+      </w:r>
+      <w:proofErr w:type="spellStart"/>
+      <w:r>
+        <w:rPr>
+          <w:rFonts w:ascii="Courier" w:hAnsi="Courier" w:cs="Times New Roman"/>
+          <w:sz w:val="20"/>
+          <w:szCs w:val="20"/>
+          <w:highlight w:val="lightGray"/>
+          <w:lang w:val="en-US" w:eastAsia="zh-CN"/>
+        </w:rPr>
+        <w:t>ncl</w:t>
+      </w:r>
+      <w:proofErr w:type="spellEnd"/>
+      <w:r>
+        <w:rPr>
+          <w:rFonts w:ascii="Courier" w:hAnsi="Courier" w:cs="Times New Roman"/>
+          <w:sz w:val="20"/>
+          <w:szCs w:val="20"/>
+          <w:highlight w:val="lightGray"/>
+          <w:lang w:val="en-US" w:eastAsia="zh-CN"/>
+        </w:rPr>
+        <w:t>)</w:t>
+      </w:r>
+    </w:p>
+    <w:p>
+      <w:pPr>
+        <w:rPr>
+          <w:rFonts w:ascii="Courier" w:hAnsi="Courier" w:cs="Times New Roman"/>
+          <w:sz w:val="20"/>
+          <w:szCs w:val="20"/>
+          <w:highlight w:val="lightGray"/>
+          <w:lang w:val="en-US" w:eastAsia="zh-CN"/>
+        </w:rPr>
+      </w:pPr>
+      <w:r>
+        <w:rPr>
+          <w:rFonts w:ascii="Courier" w:hAnsi="Courier" w:cs="Times New Roman"/>
+          <w:sz w:val="20"/>
+          <w:szCs w:val="20"/>
+          <w:highlight w:val="lightGray"/>
+          <w:lang w:val="en-US" w:eastAsia="zh-CN"/>
+        </w:rPr>
+        <w:t xml:space="preserve">  Power=length(which(</w:t>
+      </w:r>
+      <w:proofErr w:type="spellStart"/>
+      <w:r>
+        <w:rPr>
+          <w:rFonts w:ascii="Courier" w:hAnsi="Courier" w:cs="Times New Roman"/>
+          <w:sz w:val="20"/>
+          <w:szCs w:val="20"/>
+          <w:highlight w:val="lightGray"/>
+          <w:lang w:val="en-US" w:eastAsia="zh-CN"/>
+        </w:rPr>
+        <w:t>pchisq</w:t>
+      </w:r>
+      <w:proofErr w:type="spellEnd"/>
+      <w:r>
+        <w:rPr>
+          <w:rFonts w:ascii="Courier" w:hAnsi="Courier" w:cs="Times New Roman"/>
+          <w:sz w:val="20"/>
+          <w:szCs w:val="20"/>
+          <w:highlight w:val="lightGray"/>
+          <w:lang w:val="en-US" w:eastAsia="zh-CN"/>
+        </w:rPr>
+        <w:t>(</w:t>
+      </w:r>
+      <w:proofErr w:type="spellStart"/>
+      <w:r>
+        <w:rPr>
+          <w:rFonts w:ascii="Courier" w:hAnsi="Courier" w:cs="Times New Roman"/>
+          <w:sz w:val="20"/>
+          <w:szCs w:val="20"/>
+          <w:highlight w:val="lightGray"/>
+          <w:lang w:val="en-US" w:eastAsia="zh-CN"/>
+        </w:rPr>
+        <w:t>rchisq</w:t>
+      </w:r>
+      <w:proofErr w:type="spellEnd"/>
+      <w:r>
+        <w:rPr>
+          <w:rFonts w:ascii="Courier" w:hAnsi="Courier" w:cs="Times New Roman"/>
+          <w:sz w:val="20"/>
+          <w:szCs w:val="20"/>
+          <w:highlight w:val="lightGray"/>
+          <w:lang w:val="en-US" w:eastAsia="zh-CN"/>
+        </w:rPr>
+        <w:t>(SP,1,ncp=NCP),1,lower.tail=F) &lt; alpha))</w:t>
+      </w:r>
+    </w:p>
+    <w:p>
+      <w:pPr>
+        <w:rPr>
+          <w:rFonts w:ascii="Courier" w:hAnsi="Courier" w:cs="Times New Roman"/>
+          <w:sz w:val="20"/>
+          <w:szCs w:val="20"/>
+          <w:highlight w:val="lightGray"/>
+          <w:lang w:val="en-US" w:eastAsia="zh-CN"/>
+        </w:rPr>
+      </w:pPr>
+      <w:r>
+        <w:rPr>
+          <w:rFonts w:ascii="Courier" w:hAnsi="Courier" w:cs="Times New Roman"/>
+          <w:sz w:val="20"/>
+          <w:szCs w:val="20"/>
+          <w:highlight w:val="lightGray"/>
+          <w:lang w:val="en-US" w:eastAsia="zh-CN"/>
+        </w:rPr>
+        <w:t xml:space="preserve">  </w:t>
+      </w:r>
+      <w:proofErr w:type="spellStart"/>
+      <w:r>
+        <w:rPr>
+          <w:rFonts w:ascii="Courier" w:hAnsi="Courier" w:cs="Times New Roman"/>
+          <w:sz w:val="20"/>
+          <w:szCs w:val="20"/>
+          <w:highlight w:val="lightGray"/>
+          <w:lang w:val="en-US" w:eastAsia="zh-CN"/>
+        </w:rPr>
+        <w:t>Pvec</w:t>
+      </w:r>
+      <w:proofErr w:type="spellEnd"/>
+      <w:r>
+        <w:rPr>
+          <w:rFonts w:ascii="Courier" w:hAnsi="Courier" w:cs="Times New Roman"/>
+          <w:sz w:val="20"/>
+          <w:szCs w:val="20"/>
+          <w:highlight w:val="lightGray"/>
+          <w:lang w:val="en-US" w:eastAsia="zh-CN"/>
+        </w:rPr>
+        <w:t>[</w:t>
+      </w:r>
+      <w:proofErr w:type="spellStart"/>
+      <w:r>
+        <w:rPr>
+          <w:rFonts w:ascii="Courier" w:hAnsi="Courier" w:cs="Times New Roman"/>
+          <w:sz w:val="20"/>
+          <w:szCs w:val="20"/>
+          <w:highlight w:val="lightGray"/>
+          <w:lang w:val="en-US" w:eastAsia="zh-CN"/>
+        </w:rPr>
+        <w:t>i</w:t>
+      </w:r>
+      <w:proofErr w:type="spellEnd"/>
+      <w:r>
+        <w:rPr>
+          <w:rFonts w:ascii="Courier" w:hAnsi="Courier" w:cs="Times New Roman"/>
+          <w:sz w:val="20"/>
+          <w:szCs w:val="20"/>
+          <w:highlight w:val="lightGray"/>
+          <w:lang w:val="en-US" w:eastAsia="zh-CN"/>
+        </w:rPr>
+        <w:t>]=Power</w:t>
+      </w:r>
+    </w:p>
+    <w:p>
+      <w:pPr>
+        <w:rPr>
+          <w:rFonts w:ascii="Courier" w:hAnsi="Courier" w:cs="Times New Roman"/>
+          <w:sz w:val="20"/>
+          <w:szCs w:val="20"/>
+          <w:highlight w:val="lightGray"/>
+          <w:lang w:val="en-US" w:eastAsia="zh-CN"/>
+        </w:rPr>
+      </w:pPr>
+      <w:r>
+        <w:rPr>
+          <w:rFonts w:ascii="Courier" w:hAnsi="Courier" w:cs="Times New Roman"/>
+          <w:sz w:val="20"/>
+          <w:szCs w:val="20"/>
+          <w:highlight w:val="lightGray"/>
+          <w:lang w:val="en-US" w:eastAsia="zh-CN"/>
+        </w:rPr>
+        <w:t>}</w:t>
+      </w:r>
+    </w:p>
+    <w:p>
+      <w:pPr>
+        <w:rPr>
+          <w:rFonts w:ascii="Courier" w:hAnsi="Courier" w:cs="Times New Roman"/>
+          <w:sz w:val="20"/>
+          <w:szCs w:val="20"/>
+          <w:highlight w:val="lightGray"/>
+          <w:lang w:val="en-US" w:eastAsia="zh-CN"/>
+        </w:rPr>
+      </w:pPr>
+      <w:r>
+        <w:rPr>
+          <w:rFonts w:ascii="Courier" w:hAnsi="Courier" w:cs="Times New Roman"/>
+          <w:sz w:val="20"/>
+          <w:szCs w:val="20"/>
+          <w:highlight w:val="lightGray"/>
+          <w:lang w:val="en-US" w:eastAsia="zh-CN"/>
+        </w:rPr>
+        <w:t>print(mean(</w:t>
+      </w:r>
+      <w:proofErr w:type="spellStart"/>
+      <w:r>
+        <w:rPr>
+          <w:rFonts w:ascii="Courier" w:hAnsi="Courier" w:cs="Times New Roman"/>
+          <w:sz w:val="20"/>
+          <w:szCs w:val="20"/>
+          <w:highlight w:val="lightGray"/>
+          <w:lang w:val="en-US" w:eastAsia="zh-CN"/>
+        </w:rPr>
+        <w:t>Pvec</w:t>
+      </w:r>
+      <w:proofErr w:type="spellEnd"/>
+      <w:r>
+        <w:rPr>
+          <w:rFonts w:ascii="Courier" w:hAnsi="Courier" w:cs="Times New Roman"/>
+          <w:sz w:val="20"/>
+          <w:szCs w:val="20"/>
+          <w:highlight w:val="lightGray"/>
+          <w:lang w:val="en-US" w:eastAsia="zh-CN"/>
+        </w:rPr>
+        <w:t>/SP))</w:t>
+      </w:r>
+    </w:p>
+    <w:p>
+      <w:pPr>
+        <w:rPr>
+          <w:rFonts w:ascii="Courier" w:hAnsi="Courier" w:cs="Times New Roman"/>
+          <w:sz w:val="20"/>
+          <w:szCs w:val="20"/>
+          <w:lang w:val="en-US" w:eastAsia="zh-CN"/>
+        </w:rPr>
+      </w:pPr>
+      <w:r>
+        <w:rPr>
+          <w:rFonts w:ascii="Courier" w:hAnsi="Courier" w:cs="Times New Roman"/>
+          <w:sz w:val="20"/>
+          <w:szCs w:val="20"/>
+          <w:highlight w:val="lightGray"/>
+          <w:lang w:val="en-US" w:eastAsia="zh-CN"/>
+        </w:rPr>
+        <w:t>plot(sort(</w:t>
+      </w:r>
+      <w:proofErr w:type="spellStart"/>
+      <w:r>
+        <w:rPr>
+          <w:rFonts w:ascii="Courier" w:hAnsi="Courier" w:cs="Times New Roman"/>
+          <w:sz w:val="20"/>
+          <w:szCs w:val="20"/>
+          <w:highlight w:val="lightGray"/>
+          <w:lang w:val="en-US" w:eastAsia="zh-CN"/>
+        </w:rPr>
+        <w:t>Pvec</w:t>
+      </w:r>
+      <w:proofErr w:type="spellEnd"/>
+      <w:r>
+        <w:rPr>
+          <w:rFonts w:ascii="Courier" w:hAnsi="Courier" w:cs="Times New Roman"/>
+          <w:sz w:val="20"/>
+          <w:szCs w:val="20"/>
+          <w:highlight w:val="lightGray"/>
+          <w:lang w:val="en-US" w:eastAsia="zh-CN"/>
+        </w:rPr>
+        <w:t>/SP))</w:t>
+      </w:r>
+    </w:p>
+    <w:p>
+      <w:pPr>
         <w:spacing w:line="360" w:lineRule="auto"/>
         <w:rPr>
           <w:lang w:val="en-US"/>
         </w:rPr>
       </w:pPr>
-      <w:bookmarkStart w:id="0" w:name="_GoBack"/>
       <w:r>
         <w:rPr>
           <w:lang w:val="en-US"/>
@@ -5088,7 +6910,6 @@
         <w:br w:type="page"/>
       </w:r>
     </w:p>
-    <w:bookmarkEnd w:id="0"/>
     <w:p>
       <w:pPr>
         <w:jc w:val="center"/>
@@ -7383,7 +9204,7 @@
 </file>
 
 <file path=customXml/itemProps1.xml><?xml version="1.0" encoding="utf-8"?>
-<ds:datastoreItem xmlns:ds="http://schemas.openxmlformats.org/officeDocument/2006/customXml" ds:itemID="{402417EA-49FA-A948-845B-CDE03BA20BB1}">
+<ds:datastoreItem xmlns:ds="http://schemas.openxmlformats.org/officeDocument/2006/customXml" ds:itemID="{27C211D8-E431-2348-BBDD-D08D9C1F18B8}">
   <ds:schemaRefs>
     <ds:schemaRef ds:uri="http://schemas.openxmlformats.org/officeDocument/2006/bibliography"/>
   </ds:schemaRefs>

</xml_diff>